<commit_message>
update:docment and readme modify:rpc code name
</commit_message>
<xml_diff>
--- a/XEngine_Docment/Docment_en.docx
+++ b/XEngine_Docment/Docment_en.docx
@@ -14,7 +14,7 @@
           <w:lang w:val="en-US"/>
         </w:rPr>
       </w:pPr>
-      <w:bookmarkStart w:id="0" w:name="_Toc6446"/>
+      <w:bookmarkStart w:id="0" w:name="_Toc20769"/>
       <w:r>
         <w:rPr>
           <w:rFonts w:hint="eastAsia"/>
@@ -63,6 +63,8 @@
             <w:ind w:left="0" w:leftChars="0" w:right="0" w:rightChars="0" w:firstLine="0" w:firstLineChars="0"/>
             <w:jc w:val="center"/>
           </w:pPr>
+          <w:bookmarkStart w:id="77" w:name="_GoBack"/>
+          <w:bookmarkEnd w:id="77"/>
           <w:r>
             <w:rPr>
               <w:rFonts w:ascii="宋体" w:hAnsi="宋体" w:eastAsia="宋体"/>
@@ -91,7 +93,7 @@
             <w:fldChar w:fldCharType="begin"/>
           </w:r>
           <w:r>
-            <w:instrText xml:space="preserve"> HYPERLINK \l _Toc6446 </w:instrText>
+            <w:instrText xml:space="preserve"> HYPERLINK \l _Toc20769 </w:instrText>
           </w:r>
           <w:r>
             <w:fldChar w:fldCharType="separate"/>
@@ -111,7 +113,7 @@
             <w:fldChar w:fldCharType="begin"/>
           </w:r>
           <w:r>
-            <w:instrText xml:space="preserve"> PAGEREF _Toc6446 \h </w:instrText>
+            <w:instrText xml:space="preserve"> PAGEREF _Toc20769 \h </w:instrText>
           </w:r>
           <w:r>
             <w:fldChar w:fldCharType="separate"/>
@@ -145,7 +147,7 @@
               <w:bCs/>
               <w:lang w:val="zh-CN"/>
             </w:rPr>
-            <w:instrText xml:space="preserve"> HYPERLINK \l _Toc19062 </w:instrText>
+            <w:instrText xml:space="preserve"> HYPERLINK \l _Toc14243 </w:instrText>
           </w:r>
           <w:r>
             <w:rPr>
@@ -167,7 +169,7 @@
             <w:fldChar w:fldCharType="begin"/>
           </w:r>
           <w:r>
-            <w:instrText xml:space="preserve"> PAGEREF _Toc19062 \h </w:instrText>
+            <w:instrText xml:space="preserve"> PAGEREF _Toc14243 \h </w:instrText>
           </w:r>
           <w:r>
             <w:fldChar w:fldCharType="separate"/>
@@ -205,7 +207,7 @@
               <w:bCs/>
               <w:lang w:val="zh-CN"/>
             </w:rPr>
-            <w:instrText xml:space="preserve"> HYPERLINK \l _Toc17351 </w:instrText>
+            <w:instrText xml:space="preserve"> HYPERLINK \l _Toc16447 </w:instrText>
           </w:r>
           <w:r>
             <w:rPr>
@@ -228,7 +230,7 @@
             <w:fldChar w:fldCharType="begin"/>
           </w:r>
           <w:r>
-            <w:instrText xml:space="preserve"> PAGEREF _Toc17351 \h </w:instrText>
+            <w:instrText xml:space="preserve"> PAGEREF _Toc16447 \h </w:instrText>
           </w:r>
           <w:r>
             <w:fldChar w:fldCharType="separate"/>
@@ -266,7 +268,7 @@
               <w:bCs/>
               <w:lang w:val="zh-CN"/>
             </w:rPr>
-            <w:instrText xml:space="preserve"> HYPERLINK \l _Toc522 </w:instrText>
+            <w:instrText xml:space="preserve"> HYPERLINK \l _Toc30578 </w:instrText>
           </w:r>
           <w:r>
             <w:rPr>
@@ -290,7 +292,7 @@
             <w:fldChar w:fldCharType="begin"/>
           </w:r>
           <w:r>
-            <w:instrText xml:space="preserve"> PAGEREF _Toc522 \h </w:instrText>
+            <w:instrText xml:space="preserve"> PAGEREF _Toc30578 \h </w:instrText>
           </w:r>
           <w:r>
             <w:fldChar w:fldCharType="separate"/>
@@ -328,7 +330,7 @@
               <w:bCs/>
               <w:lang w:val="zh-CN"/>
             </w:rPr>
-            <w:instrText xml:space="preserve"> HYPERLINK \l _Toc5005 </w:instrText>
+            <w:instrText xml:space="preserve"> HYPERLINK \l _Toc3697 </w:instrText>
           </w:r>
           <w:r>
             <w:rPr>
@@ -351,7 +353,7 @@
             <w:fldChar w:fldCharType="begin"/>
           </w:r>
           <w:r>
-            <w:instrText xml:space="preserve"> PAGEREF _Toc5005 \h </w:instrText>
+            <w:instrText xml:space="preserve"> PAGEREF _Toc3697 \h </w:instrText>
           </w:r>
           <w:r>
             <w:fldChar w:fldCharType="separate"/>
@@ -389,7 +391,7 @@
               <w:bCs/>
               <w:lang w:val="zh-CN"/>
             </w:rPr>
-            <w:instrText xml:space="preserve"> HYPERLINK \l _Toc22859 </w:instrText>
+            <w:instrText xml:space="preserve"> HYPERLINK \l _Toc17566 </w:instrText>
           </w:r>
           <w:r>
             <w:rPr>
@@ -418,7 +420,7 @@
             <w:fldChar w:fldCharType="begin"/>
           </w:r>
           <w:r>
-            <w:instrText xml:space="preserve"> PAGEREF _Toc22859 \h </w:instrText>
+            <w:instrText xml:space="preserve"> PAGEREF _Toc17566 \h </w:instrText>
           </w:r>
           <w:r>
             <w:fldChar w:fldCharType="separate"/>
@@ -456,7 +458,7 @@
               <w:bCs/>
               <w:lang w:val="zh-CN"/>
             </w:rPr>
-            <w:instrText xml:space="preserve"> HYPERLINK \l _Toc15280 </w:instrText>
+            <w:instrText xml:space="preserve"> HYPERLINK \l _Toc24010 </w:instrText>
           </w:r>
           <w:r>
             <w:rPr>
@@ -486,7 +488,7 @@
             <w:fldChar w:fldCharType="begin"/>
           </w:r>
           <w:r>
-            <w:instrText xml:space="preserve"> PAGEREF _Toc15280 \h </w:instrText>
+            <w:instrText xml:space="preserve"> PAGEREF _Toc24010 \h </w:instrText>
           </w:r>
           <w:r>
             <w:fldChar w:fldCharType="separate"/>
@@ -524,7 +526,7 @@
               <w:bCs/>
               <w:lang w:val="zh-CN"/>
             </w:rPr>
-            <w:instrText xml:space="preserve"> HYPERLINK \l _Toc21076 </w:instrText>
+            <w:instrText xml:space="preserve"> HYPERLINK \l _Toc6045 </w:instrText>
           </w:r>
           <w:r>
             <w:rPr>
@@ -554,7 +556,7 @@
             <w:fldChar w:fldCharType="begin"/>
           </w:r>
           <w:r>
-            <w:instrText xml:space="preserve"> PAGEREF _Toc21076 \h </w:instrText>
+            <w:instrText xml:space="preserve"> PAGEREF _Toc6045 \h </w:instrText>
           </w:r>
           <w:r>
             <w:fldChar w:fldCharType="separate"/>
@@ -592,7 +594,7 @@
               <w:bCs/>
               <w:lang w:val="zh-CN"/>
             </w:rPr>
-            <w:instrText xml:space="preserve"> HYPERLINK \l _Toc2778 </w:instrText>
+            <w:instrText xml:space="preserve"> HYPERLINK \l _Toc28882 </w:instrText>
           </w:r>
           <w:r>
             <w:rPr>
@@ -622,13 +624,13 @@
             <w:fldChar w:fldCharType="begin"/>
           </w:r>
           <w:r>
-            <w:instrText xml:space="preserve"> PAGEREF _Toc2778 \h </w:instrText>
+            <w:instrText xml:space="preserve"> PAGEREF _Toc28882 \h </w:instrText>
           </w:r>
           <w:r>
             <w:fldChar w:fldCharType="separate"/>
           </w:r>
           <w:r>
-            <w:t>5</w:t>
+            <w:t>4</w:t>
           </w:r>
           <w:r>
             <w:fldChar w:fldCharType="end"/>
@@ -660,7 +662,7 @@
               <w:bCs/>
               <w:lang w:val="zh-CN"/>
             </w:rPr>
-            <w:instrText xml:space="preserve"> HYPERLINK \l _Toc2595 </w:instrText>
+            <w:instrText xml:space="preserve"> HYPERLINK \l _Toc19736 </w:instrText>
           </w:r>
           <w:r>
             <w:rPr>
@@ -683,13 +685,13 @@
             <w:fldChar w:fldCharType="begin"/>
           </w:r>
           <w:r>
-            <w:instrText xml:space="preserve"> PAGEREF _Toc2595 \h </w:instrText>
+            <w:instrText xml:space="preserve"> PAGEREF _Toc19736 \h </w:instrText>
           </w:r>
           <w:r>
             <w:fldChar w:fldCharType="separate"/>
           </w:r>
           <w:r>
-            <w:t>5</w:t>
+            <w:t>4</w:t>
           </w:r>
           <w:r>
             <w:fldChar w:fldCharType="end"/>
@@ -721,7 +723,7 @@
               <w:bCs/>
               <w:lang w:val="zh-CN"/>
             </w:rPr>
-            <w:instrText xml:space="preserve"> HYPERLINK \l _Toc30504 </w:instrText>
+            <w:instrText xml:space="preserve"> HYPERLINK \l _Toc19655 </w:instrText>
           </w:r>
           <w:r>
             <w:rPr>
@@ -744,7 +746,7 @@
             <w:fldChar w:fldCharType="begin"/>
           </w:r>
           <w:r>
-            <w:instrText xml:space="preserve"> PAGEREF _Toc30504 \h </w:instrText>
+            <w:instrText xml:space="preserve"> PAGEREF _Toc19655 \h </w:instrText>
           </w:r>
           <w:r>
             <w:fldChar w:fldCharType="separate"/>
@@ -782,7 +784,7 @@
               <w:bCs/>
               <w:lang w:val="zh-CN"/>
             </w:rPr>
-            <w:instrText xml:space="preserve"> HYPERLINK \l _Toc32552 </w:instrText>
+            <w:instrText xml:space="preserve"> HYPERLINK \l _Toc27560 </w:instrText>
           </w:r>
           <w:r>
             <w:rPr>
@@ -805,7 +807,7 @@
             <w:fldChar w:fldCharType="begin"/>
           </w:r>
           <w:r>
-            <w:instrText xml:space="preserve"> PAGEREF _Toc32552 \h </w:instrText>
+            <w:instrText xml:space="preserve"> PAGEREF _Toc27560 \h </w:instrText>
           </w:r>
           <w:r>
             <w:fldChar w:fldCharType="separate"/>
@@ -843,7 +845,7 @@
               <w:bCs/>
               <w:lang w:val="zh-CN"/>
             </w:rPr>
-            <w:instrText xml:space="preserve"> HYPERLINK \l _Toc2794 </w:instrText>
+            <w:instrText xml:space="preserve"> HYPERLINK \l _Toc25318 </w:instrText>
           </w:r>
           <w:r>
             <w:rPr>
@@ -866,7 +868,7 @@
             <w:fldChar w:fldCharType="begin"/>
           </w:r>
           <w:r>
-            <w:instrText xml:space="preserve"> PAGEREF _Toc2794 \h </w:instrText>
+            <w:instrText xml:space="preserve"> PAGEREF _Toc25318 \h </w:instrText>
           </w:r>
           <w:r>
             <w:fldChar w:fldCharType="separate"/>
@@ -904,7 +906,7 @@
               <w:bCs/>
               <w:lang w:val="zh-CN"/>
             </w:rPr>
-            <w:instrText xml:space="preserve"> HYPERLINK \l _Toc2449 </w:instrText>
+            <w:instrText xml:space="preserve"> HYPERLINK \l _Toc14458 </w:instrText>
           </w:r>
           <w:r>
             <w:rPr>
@@ -927,7 +929,7 @@
             <w:fldChar w:fldCharType="begin"/>
           </w:r>
           <w:r>
-            <w:instrText xml:space="preserve"> PAGEREF _Toc2449 \h </w:instrText>
+            <w:instrText xml:space="preserve"> PAGEREF _Toc14458 \h </w:instrText>
           </w:r>
           <w:r>
             <w:fldChar w:fldCharType="separate"/>
@@ -965,7 +967,7 @@
               <w:bCs/>
               <w:lang w:val="zh-CN"/>
             </w:rPr>
-            <w:instrText xml:space="preserve"> HYPERLINK \l _Toc16458 </w:instrText>
+            <w:instrText xml:space="preserve"> HYPERLINK \l _Toc8453 </w:instrText>
           </w:r>
           <w:r>
             <w:rPr>
@@ -988,7 +990,7 @@
             <w:fldChar w:fldCharType="begin"/>
           </w:r>
           <w:r>
-            <w:instrText xml:space="preserve"> PAGEREF _Toc16458 \h </w:instrText>
+            <w:instrText xml:space="preserve"> PAGEREF _Toc8453 \h </w:instrText>
           </w:r>
           <w:r>
             <w:fldChar w:fldCharType="separate"/>
@@ -1026,7 +1028,7 @@
               <w:bCs/>
               <w:lang w:val="zh-CN"/>
             </w:rPr>
-            <w:instrText xml:space="preserve"> HYPERLINK \l _Toc31430 </w:instrText>
+            <w:instrText xml:space="preserve"> HYPERLINK \l _Toc6650 </w:instrText>
           </w:r>
           <w:r>
             <w:rPr>
@@ -1049,13 +1051,13 @@
             <w:fldChar w:fldCharType="begin"/>
           </w:r>
           <w:r>
-            <w:instrText xml:space="preserve"> PAGEREF _Toc31430 \h </w:instrText>
+            <w:instrText xml:space="preserve"> PAGEREF _Toc6650 \h </w:instrText>
           </w:r>
           <w:r>
             <w:fldChar w:fldCharType="separate"/>
           </w:r>
           <w:r>
-            <w:t>7</w:t>
+            <w:t>6</w:t>
           </w:r>
           <w:r>
             <w:fldChar w:fldCharType="end"/>
@@ -1087,7 +1089,7 @@
               <w:bCs/>
               <w:lang w:val="zh-CN"/>
             </w:rPr>
-            <w:instrText xml:space="preserve"> HYPERLINK \l _Toc2894 </w:instrText>
+            <w:instrText xml:space="preserve"> HYPERLINK \l _Toc3084 </w:instrText>
           </w:r>
           <w:r>
             <w:rPr>
@@ -1110,13 +1112,13 @@
             <w:fldChar w:fldCharType="begin"/>
           </w:r>
           <w:r>
-            <w:instrText xml:space="preserve"> PAGEREF _Toc2894 \h </w:instrText>
+            <w:instrText xml:space="preserve"> PAGEREF _Toc3084 \h </w:instrText>
           </w:r>
           <w:r>
             <w:fldChar w:fldCharType="separate"/>
           </w:r>
           <w:r>
-            <w:t>7</w:t>
+            <w:t>6</w:t>
           </w:r>
           <w:r>
             <w:fldChar w:fldCharType="end"/>
@@ -1148,7 +1150,7 @@
               <w:bCs/>
               <w:lang w:val="zh-CN"/>
             </w:rPr>
-            <w:instrText xml:space="preserve"> HYPERLINK \l _Toc17902 </w:instrText>
+            <w:instrText xml:space="preserve"> HYPERLINK \l _Toc247 </w:instrText>
           </w:r>
           <w:r>
             <w:rPr>
@@ -1171,13 +1173,13 @@
             <w:fldChar w:fldCharType="begin"/>
           </w:r>
           <w:r>
-            <w:instrText xml:space="preserve"> PAGEREF _Toc17902 \h </w:instrText>
+            <w:instrText xml:space="preserve"> PAGEREF _Toc247 \h </w:instrText>
           </w:r>
           <w:r>
             <w:fldChar w:fldCharType="separate"/>
           </w:r>
           <w:r>
-            <w:t>7</w:t>
+            <w:t>6</w:t>
           </w:r>
           <w:r>
             <w:fldChar w:fldCharType="end"/>
@@ -1209,7 +1211,7 @@
               <w:bCs/>
               <w:lang w:val="zh-CN"/>
             </w:rPr>
-            <w:instrText xml:space="preserve"> HYPERLINK \l _Toc3286 </w:instrText>
+            <w:instrText xml:space="preserve"> HYPERLINK \l _Toc23299 </w:instrText>
           </w:r>
           <w:r>
             <w:rPr>
@@ -1232,7 +1234,7 @@
             <w:fldChar w:fldCharType="begin"/>
           </w:r>
           <w:r>
-            <w:instrText xml:space="preserve"> PAGEREF _Toc3286 \h </w:instrText>
+            <w:instrText xml:space="preserve"> PAGEREF _Toc23299 \h </w:instrText>
           </w:r>
           <w:r>
             <w:fldChar w:fldCharType="separate"/>
@@ -1270,7 +1272,7 @@
               <w:bCs/>
               <w:lang w:val="zh-CN"/>
             </w:rPr>
-            <w:instrText xml:space="preserve"> HYPERLINK \l _Toc24951 </w:instrText>
+            <w:instrText xml:space="preserve"> HYPERLINK \l _Toc5094 </w:instrText>
           </w:r>
           <w:r>
             <w:rPr>
@@ -1293,7 +1295,7 @@
             <w:fldChar w:fldCharType="begin"/>
           </w:r>
           <w:r>
-            <w:instrText xml:space="preserve"> PAGEREF _Toc24951 \h </w:instrText>
+            <w:instrText xml:space="preserve"> PAGEREF _Toc5094 \h </w:instrText>
           </w:r>
           <w:r>
             <w:fldChar w:fldCharType="separate"/>
@@ -1331,7 +1333,7 @@
               <w:bCs/>
               <w:lang w:val="zh-CN"/>
             </w:rPr>
-            <w:instrText xml:space="preserve"> HYPERLINK \l _Toc32378 </w:instrText>
+            <w:instrText xml:space="preserve"> HYPERLINK \l _Toc32726 </w:instrText>
           </w:r>
           <w:r>
             <w:rPr>
@@ -1354,7 +1356,7 @@
             <w:fldChar w:fldCharType="begin"/>
           </w:r>
           <w:r>
-            <w:instrText xml:space="preserve"> PAGEREF _Toc32378 \h </w:instrText>
+            <w:instrText xml:space="preserve"> PAGEREF _Toc32726 \h </w:instrText>
           </w:r>
           <w:r>
             <w:fldChar w:fldCharType="separate"/>
@@ -1392,7 +1394,7 @@
               <w:bCs/>
               <w:lang w:val="zh-CN"/>
             </w:rPr>
-            <w:instrText xml:space="preserve"> HYPERLINK \l _Toc20976 </w:instrText>
+            <w:instrText xml:space="preserve"> HYPERLINK \l _Toc29991 </w:instrText>
           </w:r>
           <w:r>
             <w:rPr>
@@ -1415,7 +1417,7 @@
             <w:fldChar w:fldCharType="begin"/>
           </w:r>
           <w:r>
-            <w:instrText xml:space="preserve"> PAGEREF _Toc20976 \h </w:instrText>
+            <w:instrText xml:space="preserve"> PAGEREF _Toc29991 \h </w:instrText>
           </w:r>
           <w:r>
             <w:fldChar w:fldCharType="separate"/>
@@ -1453,7 +1455,7 @@
               <w:bCs/>
               <w:lang w:val="zh-CN"/>
             </w:rPr>
-            <w:instrText xml:space="preserve"> HYPERLINK \l _Toc9851 </w:instrText>
+            <w:instrText xml:space="preserve"> HYPERLINK \l _Toc13059 </w:instrText>
           </w:r>
           <w:r>
             <w:rPr>
@@ -1476,7 +1478,7 @@
             <w:fldChar w:fldCharType="begin"/>
           </w:r>
           <w:r>
-            <w:instrText xml:space="preserve"> PAGEREF _Toc9851 \h </w:instrText>
+            <w:instrText xml:space="preserve"> PAGEREF _Toc13059 \h </w:instrText>
           </w:r>
           <w:r>
             <w:fldChar w:fldCharType="separate"/>
@@ -1514,7 +1516,7 @@
               <w:bCs/>
               <w:lang w:val="zh-CN"/>
             </w:rPr>
-            <w:instrText xml:space="preserve"> HYPERLINK \l _Toc4290 </w:instrText>
+            <w:instrText xml:space="preserve"> HYPERLINK \l _Toc1142 </w:instrText>
           </w:r>
           <w:r>
             <w:rPr>
@@ -1537,7 +1539,7 @@
             <w:fldChar w:fldCharType="begin"/>
           </w:r>
           <w:r>
-            <w:instrText xml:space="preserve"> PAGEREF _Toc4290 \h </w:instrText>
+            <w:instrText xml:space="preserve"> PAGEREF _Toc1142 \h </w:instrText>
           </w:r>
           <w:r>
             <w:fldChar w:fldCharType="separate"/>
@@ -1575,7 +1577,7 @@
               <w:bCs/>
               <w:lang w:val="zh-CN"/>
             </w:rPr>
-            <w:instrText xml:space="preserve"> HYPERLINK \l _Toc23591 </w:instrText>
+            <w:instrText xml:space="preserve"> HYPERLINK \l _Toc446 </w:instrText>
           </w:r>
           <w:r>
             <w:rPr>
@@ -1598,13 +1600,13 @@
             <w:fldChar w:fldCharType="begin"/>
           </w:r>
           <w:r>
-            <w:instrText xml:space="preserve"> PAGEREF _Toc23591 \h </w:instrText>
+            <w:instrText xml:space="preserve"> PAGEREF _Toc446 \h </w:instrText>
           </w:r>
           <w:r>
             <w:fldChar w:fldCharType="separate"/>
           </w:r>
           <w:r>
-            <w:t>11</w:t>
+            <w:t>10</w:t>
           </w:r>
           <w:r>
             <w:fldChar w:fldCharType="end"/>
@@ -1636,7 +1638,7 @@
               <w:bCs/>
               <w:lang w:val="zh-CN"/>
             </w:rPr>
-            <w:instrText xml:space="preserve"> HYPERLINK \l _Toc21886 </w:instrText>
+            <w:instrText xml:space="preserve"> HYPERLINK \l _Toc15602 </w:instrText>
           </w:r>
           <w:r>
             <w:rPr>
@@ -1659,7 +1661,7 @@
             <w:fldChar w:fldCharType="begin"/>
           </w:r>
           <w:r>
-            <w:instrText xml:space="preserve"> PAGEREF _Toc21886 \h </w:instrText>
+            <w:instrText xml:space="preserve"> PAGEREF _Toc15602 \h </w:instrText>
           </w:r>
           <w:r>
             <w:fldChar w:fldCharType="separate"/>
@@ -1697,7 +1699,7 @@
               <w:bCs/>
               <w:lang w:val="zh-CN"/>
             </w:rPr>
-            <w:instrText xml:space="preserve"> HYPERLINK \l _Toc10326 </w:instrText>
+            <w:instrText xml:space="preserve"> HYPERLINK \l _Toc6751 </w:instrText>
           </w:r>
           <w:r>
             <w:rPr>
@@ -1720,7 +1722,7 @@
             <w:fldChar w:fldCharType="begin"/>
           </w:r>
           <w:r>
-            <w:instrText xml:space="preserve"> PAGEREF _Toc10326 \h </w:instrText>
+            <w:instrText xml:space="preserve"> PAGEREF _Toc6751 \h </w:instrText>
           </w:r>
           <w:r>
             <w:fldChar w:fldCharType="separate"/>
@@ -1758,7 +1760,7 @@
               <w:bCs/>
               <w:lang w:val="zh-CN"/>
             </w:rPr>
-            <w:instrText xml:space="preserve"> HYPERLINK \l _Toc16098 </w:instrText>
+            <w:instrText xml:space="preserve"> HYPERLINK \l _Toc7271 </w:instrText>
           </w:r>
           <w:r>
             <w:rPr>
@@ -1781,7 +1783,7 @@
             <w:fldChar w:fldCharType="begin"/>
           </w:r>
           <w:r>
-            <w:instrText xml:space="preserve"> PAGEREF _Toc16098 \h </w:instrText>
+            <w:instrText xml:space="preserve"> PAGEREF _Toc7271 \h </w:instrText>
           </w:r>
           <w:r>
             <w:fldChar w:fldCharType="separate"/>
@@ -1819,7 +1821,7 @@
               <w:bCs/>
               <w:lang w:val="zh-CN"/>
             </w:rPr>
-            <w:instrText xml:space="preserve"> HYPERLINK \l _Toc10997 </w:instrText>
+            <w:instrText xml:space="preserve"> HYPERLINK \l _Toc12564 </w:instrText>
           </w:r>
           <w:r>
             <w:rPr>
@@ -1842,7 +1844,7 @@
             <w:fldChar w:fldCharType="begin"/>
           </w:r>
           <w:r>
-            <w:instrText xml:space="preserve"> PAGEREF _Toc10997 \h </w:instrText>
+            <w:instrText xml:space="preserve"> PAGEREF _Toc12564 \h </w:instrText>
           </w:r>
           <w:r>
             <w:fldChar w:fldCharType="separate"/>
@@ -1880,7 +1882,7 @@
               <w:bCs/>
               <w:lang w:val="zh-CN"/>
             </w:rPr>
-            <w:instrText xml:space="preserve"> HYPERLINK \l _Toc195 </w:instrText>
+            <w:instrText xml:space="preserve"> HYPERLINK \l _Toc9648 </w:instrText>
           </w:r>
           <w:r>
             <w:rPr>
@@ -1903,13 +1905,13 @@
             <w:fldChar w:fldCharType="begin"/>
           </w:r>
           <w:r>
-            <w:instrText xml:space="preserve"> PAGEREF _Toc195 \h </w:instrText>
+            <w:instrText xml:space="preserve"> PAGEREF _Toc9648 \h </w:instrText>
           </w:r>
           <w:r>
             <w:fldChar w:fldCharType="separate"/>
           </w:r>
           <w:r>
-            <w:t>12</w:t>
+            <w:t>11</w:t>
           </w:r>
           <w:r>
             <w:fldChar w:fldCharType="end"/>
@@ -1941,7 +1943,7 @@
               <w:bCs/>
               <w:lang w:val="zh-CN"/>
             </w:rPr>
-            <w:instrText xml:space="preserve"> HYPERLINK \l _Toc30134 </w:instrText>
+            <w:instrText xml:space="preserve"> HYPERLINK \l _Toc26400 </w:instrText>
           </w:r>
           <w:r>
             <w:rPr>
@@ -1964,13 +1966,13 @@
             <w:fldChar w:fldCharType="begin"/>
           </w:r>
           <w:r>
-            <w:instrText xml:space="preserve"> PAGEREF _Toc30134 \h </w:instrText>
+            <w:instrText xml:space="preserve"> PAGEREF _Toc26400 \h </w:instrText>
           </w:r>
           <w:r>
             <w:fldChar w:fldCharType="separate"/>
           </w:r>
           <w:r>
-            <w:t>12</w:t>
+            <w:t>11</w:t>
           </w:r>
           <w:r>
             <w:fldChar w:fldCharType="end"/>
@@ -2002,7 +2004,7 @@
               <w:bCs/>
               <w:lang w:val="zh-CN"/>
             </w:rPr>
-            <w:instrText xml:space="preserve"> HYPERLINK \l _Toc9848 </w:instrText>
+            <w:instrText xml:space="preserve"> HYPERLINK \l _Toc24436 </w:instrText>
           </w:r>
           <w:r>
             <w:rPr>
@@ -2025,7 +2027,7 @@
             <w:fldChar w:fldCharType="begin"/>
           </w:r>
           <w:r>
-            <w:instrText xml:space="preserve"> PAGEREF _Toc9848 \h </w:instrText>
+            <w:instrText xml:space="preserve"> PAGEREF _Toc24436 \h </w:instrText>
           </w:r>
           <w:r>
             <w:fldChar w:fldCharType="separate"/>
@@ -2063,7 +2065,7 @@
               <w:bCs/>
               <w:lang w:val="zh-CN"/>
             </w:rPr>
-            <w:instrText xml:space="preserve"> HYPERLINK \l _Toc19797 </w:instrText>
+            <w:instrText xml:space="preserve"> HYPERLINK \l _Toc12603 </w:instrText>
           </w:r>
           <w:r>
             <w:rPr>
@@ -2086,7 +2088,7 @@
             <w:fldChar w:fldCharType="begin"/>
           </w:r>
           <w:r>
-            <w:instrText xml:space="preserve"> PAGEREF _Toc19797 \h </w:instrText>
+            <w:instrText xml:space="preserve"> PAGEREF _Toc12603 \h </w:instrText>
           </w:r>
           <w:r>
             <w:fldChar w:fldCharType="separate"/>
@@ -2124,7 +2126,7 @@
               <w:bCs/>
               <w:lang w:val="zh-CN"/>
             </w:rPr>
-            <w:instrText xml:space="preserve"> HYPERLINK \l _Toc13698 </w:instrText>
+            <w:instrText xml:space="preserve"> HYPERLINK \l _Toc31118 </w:instrText>
           </w:r>
           <w:r>
             <w:rPr>
@@ -2147,7 +2149,7 @@
             <w:fldChar w:fldCharType="begin"/>
           </w:r>
           <w:r>
-            <w:instrText xml:space="preserve"> PAGEREF _Toc13698 \h </w:instrText>
+            <w:instrText xml:space="preserve"> PAGEREF _Toc31118 \h </w:instrText>
           </w:r>
           <w:r>
             <w:fldChar w:fldCharType="separate"/>
@@ -2185,7 +2187,7 @@
               <w:bCs/>
               <w:lang w:val="zh-CN"/>
             </w:rPr>
-            <w:instrText xml:space="preserve"> HYPERLINK \l _Toc3618 </w:instrText>
+            <w:instrText xml:space="preserve"> HYPERLINK \l _Toc24013 </w:instrText>
           </w:r>
           <w:r>
             <w:rPr>
@@ -2208,13 +2210,13 @@
             <w:fldChar w:fldCharType="begin"/>
           </w:r>
           <w:r>
-            <w:instrText xml:space="preserve"> PAGEREF _Toc3618 \h </w:instrText>
+            <w:instrText xml:space="preserve"> PAGEREF _Toc24013 \h </w:instrText>
           </w:r>
           <w:r>
             <w:fldChar w:fldCharType="separate"/>
           </w:r>
           <w:r>
-            <w:t>13</w:t>
+            <w:t>12</w:t>
           </w:r>
           <w:r>
             <w:fldChar w:fldCharType="end"/>
@@ -2246,7 +2248,7 @@
               <w:bCs/>
               <w:lang w:val="zh-CN"/>
             </w:rPr>
-            <w:instrText xml:space="preserve"> HYPERLINK \l _Toc6782 </w:instrText>
+            <w:instrText xml:space="preserve"> HYPERLINK \l _Toc22232 </w:instrText>
           </w:r>
           <w:r>
             <w:rPr>
@@ -2269,13 +2271,13 @@
             <w:fldChar w:fldCharType="begin"/>
           </w:r>
           <w:r>
-            <w:instrText xml:space="preserve"> PAGEREF _Toc6782 \h </w:instrText>
+            <w:instrText xml:space="preserve"> PAGEREF _Toc22232 \h </w:instrText>
           </w:r>
           <w:r>
             <w:fldChar w:fldCharType="separate"/>
           </w:r>
           <w:r>
-            <w:t>13</w:t>
+            <w:t>12</w:t>
           </w:r>
           <w:r>
             <w:fldChar w:fldCharType="end"/>
@@ -2307,7 +2309,7 @@
               <w:bCs/>
               <w:lang w:val="zh-CN"/>
             </w:rPr>
-            <w:instrText xml:space="preserve"> HYPERLINK \l _Toc5542 </w:instrText>
+            <w:instrText xml:space="preserve"> HYPERLINK \l _Toc8725 </w:instrText>
           </w:r>
           <w:r>
             <w:rPr>
@@ -2330,13 +2332,13 @@
             <w:fldChar w:fldCharType="begin"/>
           </w:r>
           <w:r>
-            <w:instrText xml:space="preserve"> PAGEREF _Toc5542 \h </w:instrText>
+            <w:instrText xml:space="preserve"> PAGEREF _Toc8725 \h </w:instrText>
           </w:r>
           <w:r>
             <w:fldChar w:fldCharType="separate"/>
           </w:r>
           <w:r>
-            <w:t>13</w:t>
+            <w:t>12</w:t>
           </w:r>
           <w:r>
             <w:fldChar w:fldCharType="end"/>
@@ -2368,7 +2370,7 @@
               <w:bCs/>
               <w:lang w:val="zh-CN"/>
             </w:rPr>
-            <w:instrText xml:space="preserve"> HYPERLINK \l _Toc23209 </w:instrText>
+            <w:instrText xml:space="preserve"> HYPERLINK \l _Toc26164 </w:instrText>
           </w:r>
           <w:r>
             <w:rPr>
@@ -2391,7 +2393,7 @@
             <w:fldChar w:fldCharType="begin"/>
           </w:r>
           <w:r>
-            <w:instrText xml:space="preserve"> PAGEREF _Toc23209 \h </w:instrText>
+            <w:instrText xml:space="preserve"> PAGEREF _Toc26164 \h </w:instrText>
           </w:r>
           <w:r>
             <w:fldChar w:fldCharType="separate"/>
@@ -2429,7 +2431,7 @@
               <w:bCs/>
               <w:lang w:val="zh-CN"/>
             </w:rPr>
-            <w:instrText xml:space="preserve"> HYPERLINK \l _Toc25245 </w:instrText>
+            <w:instrText xml:space="preserve"> HYPERLINK \l _Toc3457 </w:instrText>
           </w:r>
           <w:r>
             <w:rPr>
@@ -2452,7 +2454,7 @@
             <w:fldChar w:fldCharType="begin"/>
           </w:r>
           <w:r>
-            <w:instrText xml:space="preserve"> PAGEREF _Toc25245 \h </w:instrText>
+            <w:instrText xml:space="preserve"> PAGEREF _Toc3457 \h </w:instrText>
           </w:r>
           <w:r>
             <w:fldChar w:fldCharType="separate"/>
@@ -2490,7 +2492,7 @@
               <w:bCs/>
               <w:lang w:val="zh-CN"/>
             </w:rPr>
-            <w:instrText xml:space="preserve"> HYPERLINK \l _Toc5756 </w:instrText>
+            <w:instrText xml:space="preserve"> HYPERLINK \l _Toc19726 </w:instrText>
           </w:r>
           <w:r>
             <w:rPr>
@@ -2513,7 +2515,7 @@
             <w:fldChar w:fldCharType="begin"/>
           </w:r>
           <w:r>
-            <w:instrText xml:space="preserve"> PAGEREF _Toc5756 \h </w:instrText>
+            <w:instrText xml:space="preserve"> PAGEREF _Toc19726 \h </w:instrText>
           </w:r>
           <w:r>
             <w:fldChar w:fldCharType="separate"/>
@@ -2551,7 +2553,7 @@
               <w:bCs/>
               <w:lang w:val="zh-CN"/>
             </w:rPr>
-            <w:instrText xml:space="preserve"> HYPERLINK \l _Toc26014 </w:instrText>
+            <w:instrText xml:space="preserve"> HYPERLINK \l _Toc31932 </w:instrText>
           </w:r>
           <w:r>
             <w:rPr>
@@ -2574,13 +2576,13 @@
             <w:fldChar w:fldCharType="begin"/>
           </w:r>
           <w:r>
-            <w:instrText xml:space="preserve"> PAGEREF _Toc26014 \h </w:instrText>
+            <w:instrText xml:space="preserve"> PAGEREF _Toc31932 \h </w:instrText>
           </w:r>
           <w:r>
             <w:fldChar w:fldCharType="separate"/>
           </w:r>
           <w:r>
-            <w:t>14</w:t>
+            <w:t>13</w:t>
           </w:r>
           <w:r>
             <w:fldChar w:fldCharType="end"/>
@@ -2612,7 +2614,7 @@
               <w:bCs/>
               <w:lang w:val="zh-CN"/>
             </w:rPr>
-            <w:instrText xml:space="preserve"> HYPERLINK \l _Toc3624 </w:instrText>
+            <w:instrText xml:space="preserve"> HYPERLINK \l _Toc13989 </w:instrText>
           </w:r>
           <w:r>
             <w:rPr>
@@ -2635,7 +2637,7 @@
             <w:fldChar w:fldCharType="begin"/>
           </w:r>
           <w:r>
-            <w:instrText xml:space="preserve"> PAGEREF _Toc3624 \h </w:instrText>
+            <w:instrText xml:space="preserve"> PAGEREF _Toc13989 \h </w:instrText>
           </w:r>
           <w:r>
             <w:fldChar w:fldCharType="separate"/>
@@ -2673,7 +2675,7 @@
               <w:bCs/>
               <w:lang w:val="zh-CN"/>
             </w:rPr>
-            <w:instrText xml:space="preserve"> HYPERLINK \l _Toc4136 </w:instrText>
+            <w:instrText xml:space="preserve"> HYPERLINK \l _Toc12864 </w:instrText>
           </w:r>
           <w:r>
             <w:rPr>
@@ -2696,7 +2698,7 @@
             <w:fldChar w:fldCharType="begin"/>
           </w:r>
           <w:r>
-            <w:instrText xml:space="preserve"> PAGEREF _Toc4136 \h </w:instrText>
+            <w:instrText xml:space="preserve"> PAGEREF _Toc12864 \h </w:instrText>
           </w:r>
           <w:r>
             <w:fldChar w:fldCharType="separate"/>
@@ -2734,7 +2736,7 @@
               <w:bCs/>
               <w:lang w:val="zh-CN"/>
             </w:rPr>
-            <w:instrText xml:space="preserve"> HYPERLINK \l _Toc7934 </w:instrText>
+            <w:instrText xml:space="preserve"> HYPERLINK \l _Toc30427 </w:instrText>
           </w:r>
           <w:r>
             <w:rPr>
@@ -2757,7 +2759,7 @@
             <w:fldChar w:fldCharType="begin"/>
           </w:r>
           <w:r>
-            <w:instrText xml:space="preserve"> PAGEREF _Toc7934 \h </w:instrText>
+            <w:instrText xml:space="preserve"> PAGEREF _Toc30427 \h </w:instrText>
           </w:r>
           <w:r>
             <w:fldChar w:fldCharType="separate"/>
@@ -2795,7 +2797,7 @@
               <w:bCs/>
               <w:lang w:val="zh-CN"/>
             </w:rPr>
-            <w:instrText xml:space="preserve"> HYPERLINK \l _Toc23788 </w:instrText>
+            <w:instrText xml:space="preserve"> HYPERLINK \l _Toc10355 </w:instrText>
           </w:r>
           <w:r>
             <w:rPr>
@@ -2818,7 +2820,7 @@
             <w:fldChar w:fldCharType="begin"/>
           </w:r>
           <w:r>
-            <w:instrText xml:space="preserve"> PAGEREF _Toc23788 \h </w:instrText>
+            <w:instrText xml:space="preserve"> PAGEREF _Toc10355 \h </w:instrText>
           </w:r>
           <w:r>
             <w:fldChar w:fldCharType="separate"/>
@@ -2856,7 +2858,7 @@
               <w:bCs/>
               <w:lang w:val="zh-CN"/>
             </w:rPr>
-            <w:instrText xml:space="preserve"> HYPERLINK \l _Toc10499 </w:instrText>
+            <w:instrText xml:space="preserve"> HYPERLINK \l _Toc25702 </w:instrText>
           </w:r>
           <w:r>
             <w:rPr>
@@ -2879,7 +2881,7 @@
             <w:fldChar w:fldCharType="begin"/>
           </w:r>
           <w:r>
-            <w:instrText xml:space="preserve"> PAGEREF _Toc10499 \h </w:instrText>
+            <w:instrText xml:space="preserve"> PAGEREF _Toc25702 \h </w:instrText>
           </w:r>
           <w:r>
             <w:fldChar w:fldCharType="separate"/>
@@ -3165,8 +3167,6 @@
           <w:rFonts w:hint="eastAsia"/>
         </w:rPr>
       </w:pPr>
-      <w:bookmarkStart w:id="77" w:name="_GoBack"/>
-      <w:bookmarkEnd w:id="77"/>
     </w:p>
     <w:tbl>
       <w:tblPr>
@@ -3598,7 +3598,7 @@
                 <w:rFonts w:hint="eastAsia"/>
                 <w:lang w:val="en-US" w:eastAsia="zh-CN"/>
               </w:rPr>
-              <w:t>17</w:t>
+              <w:t>18</w:t>
             </w:r>
           </w:p>
         </w:tc>
@@ -3917,7 +3917,7 @@
           <w:rFonts w:hint="eastAsia"/>
         </w:rPr>
       </w:pPr>
-      <w:bookmarkStart w:id="1" w:name="_Toc19062"/>
+      <w:bookmarkStart w:id="1" w:name="_Toc14243"/>
       <w:r>
         <w:rPr>
           <w:rFonts w:hint="eastAsia"/>
@@ -3934,7 +3934,7 @@
           <w:lang w:val="en-US" w:eastAsia="zh-CN"/>
         </w:rPr>
       </w:pPr>
-      <w:bookmarkStart w:id="2" w:name="_Toc17351"/>
+      <w:bookmarkStart w:id="2" w:name="_Toc16447"/>
       <w:r>
         <w:rPr>
           <w:rFonts w:hint="eastAsia"/>
@@ -3991,7 +3991,7 @@
           <w:lang w:val="en-US" w:eastAsia="zh-CN"/>
         </w:rPr>
       </w:pPr>
-      <w:bookmarkStart w:id="3" w:name="_Toc522"/>
+      <w:bookmarkStart w:id="3" w:name="_Toc30578"/>
       <w:r>
         <w:rPr>
           <w:rFonts w:hint="eastAsia"/>
@@ -4027,7 +4027,7 @@
           <w:lang w:val="en-US" w:eastAsia="zh-CN"/>
         </w:rPr>
       </w:pPr>
-      <w:bookmarkStart w:id="4" w:name="_Toc5005"/>
+      <w:bookmarkStart w:id="4" w:name="_Toc3697"/>
       <w:r>
         <w:rPr>
           <w:rFonts w:hint="eastAsia"/>
@@ -4078,7 +4078,7 @@
         </w:rPr>
       </w:pPr>
       <w:bookmarkStart w:id="5" w:name="_Toc18055"/>
-      <w:bookmarkStart w:id="6" w:name="_Toc22859"/>
+      <w:bookmarkStart w:id="6" w:name="_Toc17566"/>
       <w:r>
         <w:rPr>
           <w:rFonts w:hint="eastAsia"/>
@@ -4124,7 +4124,7 @@
           <w:lang w:val="en-US" w:eastAsia="zh-CN"/>
         </w:rPr>
       </w:pPr>
-      <w:bookmarkStart w:id="7" w:name="_Toc15280"/>
+      <w:bookmarkStart w:id="7" w:name="_Toc24010"/>
       <w:r>
         <w:rPr>
           <w:rFonts w:hint="eastAsia"/>
@@ -4163,7 +4163,7 @@
           <w:lang w:val="en-US" w:eastAsia="zh-CN"/>
         </w:rPr>
       </w:pPr>
-      <w:bookmarkStart w:id="8" w:name="_Toc21076"/>
+      <w:bookmarkStart w:id="8" w:name="_Toc6045"/>
       <w:r>
         <w:rPr>
           <w:rFonts w:hint="eastAsia"/>
@@ -4186,7 +4186,7 @@
           <w:rFonts w:hint="eastAsia"/>
           <w:lang w:val="en-US" w:eastAsia="zh-CN"/>
         </w:rPr>
-        <w:t>The message is submitted through the POST method. Gets using GET</w:t>
+        <w:t>The control message get through the POST method</w:t>
       </w:r>
     </w:p>
     <w:p>
@@ -4215,7 +4215,7 @@
         </w:rPr>
       </w:pPr>
       <w:bookmarkStart w:id="9" w:name="_Toc25592"/>
-      <w:bookmarkStart w:id="10" w:name="_Toc2778"/>
+      <w:bookmarkStart w:id="10" w:name="_Toc28882"/>
       <w:r>
         <w:rPr>
           <w:rFonts w:hint="eastAsia"/>
@@ -4250,7 +4250,7 @@
         </w:rPr>
       </w:pPr>
       <w:bookmarkStart w:id="11" w:name="_Toc20809"/>
-      <w:bookmarkStart w:id="12" w:name="_Toc2595"/>
+      <w:bookmarkStart w:id="12" w:name="_Toc19736"/>
       <w:r>
         <w:rPr>
           <w:rFonts w:hint="eastAsia"/>
@@ -4335,7 +4335,7 @@
         </w:rPr>
       </w:pPr>
       <w:bookmarkStart w:id="13" w:name="_Toc31502"/>
-      <w:bookmarkStart w:id="14" w:name="_Toc30504"/>
+      <w:bookmarkStart w:id="14" w:name="_Toc19655"/>
       <w:r>
         <w:rPr>
           <w:rFonts w:hint="eastAsia"/>
@@ -4495,7 +4495,7 @@
         </w:rPr>
       </w:pPr>
       <w:bookmarkStart w:id="15" w:name="_Toc13573"/>
-      <w:bookmarkStart w:id="16" w:name="_Toc32552"/>
+      <w:bookmarkStart w:id="16" w:name="_Toc27560"/>
       <w:r>
         <w:rPr>
           <w:rFonts w:hint="eastAsia"/>
@@ -4535,7 +4535,7 @@
           <w:rFonts w:hint="eastAsia"/>
           <w:lang w:val="en-US" w:eastAsia="zh-CN"/>
         </w:rPr>
-        <w:t>If environment not have error.complie is succesed.contrain 3 module and 2 exe program</w:t>
+        <w:t>If environment not have error.complie is succesed.contrain 3 module and 2 program(LINUX only one)</w:t>
       </w:r>
     </w:p>
     <w:p>
@@ -4646,7 +4646,7 @@
         </w:rPr>
       </w:pPr>
       <w:bookmarkStart w:id="17" w:name="_Toc31740"/>
-      <w:bookmarkStart w:id="18" w:name="_Toc2794"/>
+      <w:bookmarkStart w:id="18" w:name="_Toc25318"/>
       <w:r>
         <w:rPr>
           <w:rFonts w:hint="eastAsia"/>
@@ -4667,7 +4667,7 @@
         </w:rPr>
       </w:pPr>
       <w:bookmarkStart w:id="19" w:name="_Toc14452"/>
-      <w:bookmarkStart w:id="20" w:name="_Toc2449"/>
+      <w:bookmarkStart w:id="20" w:name="_Toc14458"/>
       <w:r>
         <w:rPr>
           <w:rFonts w:hint="eastAsia"/>
@@ -4784,7 +4784,7 @@
         </w:rPr>
       </w:pPr>
       <w:bookmarkStart w:id="21" w:name="_Toc16160"/>
-      <w:bookmarkStart w:id="22" w:name="_Toc16458"/>
+      <w:bookmarkStart w:id="22" w:name="_Toc8453"/>
       <w:r>
         <w:rPr>
           <w:rFonts w:hint="eastAsia"/>
@@ -4949,7 +4949,7 @@
         </w:rPr>
       </w:pPr>
       <w:bookmarkStart w:id="23" w:name="_Toc26189"/>
-      <w:bookmarkStart w:id="24" w:name="_Toc31430"/>
+      <w:bookmarkStart w:id="24" w:name="_Toc6650"/>
       <w:r>
         <w:rPr>
           <w:rFonts w:hint="eastAsia"/>
@@ -4970,7 +4970,7 @@
         </w:rPr>
       </w:pPr>
       <w:bookmarkStart w:id="25" w:name="_Toc12516"/>
-      <w:bookmarkStart w:id="26" w:name="_Toc2894"/>
+      <w:bookmarkStart w:id="26" w:name="_Toc3084"/>
       <w:r>
         <w:rPr>
           <w:rFonts w:hint="eastAsia"/>
@@ -5055,7 +5055,7 @@
         </w:rPr>
       </w:pPr>
       <w:bookmarkStart w:id="27" w:name="_Toc31670"/>
-      <w:bookmarkStart w:id="28" w:name="_Toc17902"/>
+      <w:bookmarkStart w:id="28" w:name="_Toc247"/>
       <w:r>
         <w:rPr>
           <w:rFonts w:hint="eastAsia"/>
@@ -5132,7 +5132,7 @@
         </w:rPr>
       </w:pPr>
       <w:bookmarkStart w:id="30" w:name="_Toc19829"/>
-      <w:bookmarkStart w:id="31" w:name="_Toc3286"/>
+      <w:bookmarkStart w:id="31" w:name="_Toc23299"/>
       <w:r>
         <w:rPr>
           <w:rFonts w:hint="eastAsia"/>
@@ -5154,7 +5154,7 @@
       </w:pPr>
       <w:bookmarkStart w:id="32" w:name="_Toc9453"/>
       <w:bookmarkStart w:id="33" w:name="_Toc30719"/>
-      <w:bookmarkStart w:id="34" w:name="_Toc24951"/>
+      <w:bookmarkStart w:id="34" w:name="_Toc5094"/>
       <w:r>
         <w:rPr>
           <w:rFonts w:hint="eastAsia"/>
@@ -5209,7 +5209,7 @@
       </w:pPr>
       <w:bookmarkStart w:id="35" w:name="_Toc3124"/>
       <w:bookmarkStart w:id="36" w:name="_Toc20836"/>
-      <w:bookmarkStart w:id="37" w:name="_Toc32378"/>
+      <w:bookmarkStart w:id="37" w:name="_Toc32726"/>
       <w:r>
         <w:rPr>
           <w:rFonts w:hint="eastAsia"/>
@@ -5253,9 +5253,9 @@
           <w:lang w:val="en-US" w:eastAsia="zh-CN"/>
         </w:rPr>
       </w:pPr>
-      <w:bookmarkStart w:id="38" w:name="_Toc30359"/>
-      <w:bookmarkStart w:id="39" w:name="_Toc16924"/>
-      <w:bookmarkStart w:id="40" w:name="_Toc20976"/>
+      <w:bookmarkStart w:id="38" w:name="_Toc16924"/>
+      <w:bookmarkStart w:id="39" w:name="_Toc30359"/>
+      <w:bookmarkStart w:id="40" w:name="_Toc29991"/>
       <w:r>
         <w:rPr>
           <w:rFonts w:hint="eastAsia"/>
@@ -8277,7 +8277,7 @@
           <w:lang w:val="en-US" w:eastAsia="zh-CN"/>
         </w:rPr>
       </w:pPr>
-      <w:bookmarkStart w:id="41" w:name="_Toc9851"/>
+      <w:bookmarkStart w:id="41" w:name="_Toc13059"/>
       <w:r>
         <w:rPr>
           <w:rFonts w:hint="eastAsia"/>
@@ -8312,7 +8312,7 @@
           <w:lang w:val="en-US" w:eastAsia="zh-CN"/>
         </w:rPr>
       </w:pPr>
-      <w:bookmarkStart w:id="42" w:name="_Toc4290"/>
+      <w:bookmarkStart w:id="42" w:name="_Toc1142"/>
       <w:r>
         <w:rPr>
           <w:rFonts w:hint="eastAsia"/>
@@ -9617,7 +9617,7 @@
           <w:lang w:val="en-US" w:eastAsia="zh-CN"/>
         </w:rPr>
       </w:pPr>
-      <w:bookmarkStart w:id="43" w:name="_Toc23591"/>
+      <w:bookmarkStart w:id="43" w:name="_Toc446"/>
       <w:r>
         <w:rPr>
           <w:rFonts w:hint="eastAsia"/>
@@ -10047,7 +10047,7 @@
           <w:lang w:val="en-US" w:eastAsia="zh-CN"/>
         </w:rPr>
       </w:pPr>
-      <w:bookmarkStart w:id="44" w:name="_Toc21886"/>
+      <w:bookmarkStart w:id="44" w:name="_Toc15602"/>
       <w:r>
         <w:rPr>
           <w:rFonts w:hint="eastAsia"/>
@@ -10074,7 +10074,7 @@
           <w:lang w:val="en-US" w:eastAsia="zh-CN"/>
         </w:rPr>
       </w:pPr>
-      <w:bookmarkStart w:id="45" w:name="_Toc10326"/>
+      <w:bookmarkStart w:id="45" w:name="_Toc6751"/>
       <w:r>
         <w:rPr>
           <w:rFonts w:hint="eastAsia"/>
@@ -10109,7 +10109,7 @@
         </w:rPr>
       </w:pPr>
       <w:bookmarkStart w:id="46" w:name="_Toc21127"/>
-      <w:bookmarkStart w:id="47" w:name="_Toc16098"/>
+      <w:bookmarkStart w:id="47" w:name="_Toc7271"/>
       <w:r>
         <w:rPr>
           <w:rFonts w:hint="eastAsia"/>
@@ -10230,7 +10230,7 @@
         </w:rPr>
       </w:pPr>
       <w:bookmarkStart w:id="48" w:name="_Toc9614"/>
-      <w:bookmarkStart w:id="49" w:name="_Toc10997"/>
+      <w:bookmarkStart w:id="49" w:name="_Toc12564"/>
       <w:r>
         <w:rPr>
           <w:rFonts w:hint="eastAsia"/>
@@ -10320,7 +10320,7 @@
         </w:rPr>
       </w:pPr>
       <w:bookmarkStart w:id="50" w:name="_Toc8838"/>
-      <w:bookmarkStart w:id="51" w:name="_Toc195"/>
+      <w:bookmarkStart w:id="51" w:name="_Toc9648"/>
       <w:r>
         <w:rPr>
           <w:rFonts w:hint="eastAsia"/>
@@ -10464,7 +10464,7 @@
         </w:rPr>
       </w:pPr>
       <w:bookmarkStart w:id="52" w:name="_Toc17763"/>
-      <w:bookmarkStart w:id="53" w:name="_Toc30134"/>
+      <w:bookmarkStart w:id="53" w:name="_Toc26400"/>
       <w:r>
         <w:rPr>
           <w:rFonts w:hint="eastAsia"/>
@@ -10615,7 +10615,7 @@
         </w:rPr>
       </w:pPr>
       <w:bookmarkStart w:id="54" w:name="_Toc23469"/>
-      <w:bookmarkStart w:id="55" w:name="_Toc9848"/>
+      <w:bookmarkStart w:id="55" w:name="_Toc24436"/>
       <w:r>
         <w:rPr>
           <w:rFonts w:hint="eastAsia"/>
@@ -10664,7 +10664,7 @@
           <w:lang w:val="en-US" w:eastAsia="zh-CN"/>
         </w:rPr>
       </w:pPr>
-      <w:bookmarkStart w:id="56" w:name="_Toc19797"/>
+      <w:bookmarkStart w:id="56" w:name="_Toc12603"/>
       <w:r>
         <w:rPr>
           <w:rFonts w:hint="eastAsia"/>
@@ -10840,7 +10840,7 @@
           <w:lang w:val="en-US" w:eastAsia="zh-CN"/>
         </w:rPr>
       </w:pPr>
-      <w:bookmarkStart w:id="57" w:name="_Toc13698"/>
+      <w:bookmarkStart w:id="57" w:name="_Toc31118"/>
       <w:r>
         <w:rPr>
           <w:rFonts w:hint="eastAsia"/>
@@ -11073,7 +11073,7 @@
           <w:lang w:val="en-US" w:eastAsia="zh-CN"/>
         </w:rPr>
       </w:pPr>
-      <w:bookmarkStart w:id="58" w:name="_Toc3618"/>
+      <w:bookmarkStart w:id="58" w:name="_Toc24013"/>
       <w:r>
         <w:rPr>
           <w:rFonts w:hint="eastAsia"/>
@@ -11093,7 +11093,7 @@
         </w:rPr>
       </w:pPr>
       <w:bookmarkStart w:id="59" w:name="_Toc28654"/>
-      <w:bookmarkStart w:id="60" w:name="_Toc6782"/>
+      <w:bookmarkStart w:id="60" w:name="_Toc22232"/>
       <w:r>
         <w:rPr>
           <w:rFonts w:hint="eastAsia"/>
@@ -11169,7 +11169,7 @@
         </w:rPr>
       </w:pPr>
       <w:bookmarkStart w:id="61" w:name="_Toc6416"/>
-      <w:bookmarkStart w:id="62" w:name="_Toc5542"/>
+      <w:bookmarkStart w:id="62" w:name="_Toc8725"/>
       <w:r>
         <w:rPr>
           <w:rFonts w:hint="eastAsia"/>
@@ -11380,7 +11380,7 @@
         </w:rPr>
       </w:pPr>
       <w:bookmarkStart w:id="63" w:name="_Toc27629"/>
-      <w:bookmarkStart w:id="64" w:name="_Toc23209"/>
+      <w:bookmarkStart w:id="64" w:name="_Toc26164"/>
       <w:r>
         <w:rPr>
           <w:rFonts w:hint="eastAsia"/>
@@ -11516,7 +11516,7 @@
           <w:lang w:val="en-US" w:eastAsia="zh-CN"/>
         </w:rPr>
       </w:pPr>
-      <w:bookmarkStart w:id="65" w:name="_Toc25245"/>
+      <w:bookmarkStart w:id="65" w:name="_Toc3457"/>
       <w:r>
         <w:rPr>
           <w:rFonts w:hint="eastAsia"/>
@@ -11535,7 +11535,7 @@
           <w:lang w:val="en-US" w:eastAsia="zh-CN"/>
         </w:rPr>
       </w:pPr>
-      <w:bookmarkStart w:id="66" w:name="_Toc5756"/>
+      <w:bookmarkStart w:id="66" w:name="_Toc19726"/>
       <w:r>
         <w:rPr>
           <w:rFonts w:hint="eastAsia"/>
@@ -11659,7 +11659,7 @@
           <w:lang w:val="en-US" w:eastAsia="zh-CN"/>
         </w:rPr>
       </w:pPr>
-      <w:bookmarkStart w:id="67" w:name="_Toc26014"/>
+      <w:bookmarkStart w:id="67" w:name="_Toc31932"/>
       <w:r>
         <w:rPr>
           <w:rFonts w:hint="eastAsia"/>
@@ -11783,7 +11783,7 @@
           <w:lang w:val="en-US" w:eastAsia="zh-CN"/>
         </w:rPr>
       </w:pPr>
-      <w:bookmarkStart w:id="68" w:name="_Toc3624"/>
+      <w:bookmarkStart w:id="68" w:name="_Toc13989"/>
       <w:r>
         <w:rPr>
           <w:rFonts w:hint="eastAsia"/>
@@ -11802,7 +11802,7 @@
         </w:rPr>
       </w:pPr>
       <w:bookmarkStart w:id="69" w:name="_Toc5865"/>
-      <w:bookmarkStart w:id="70" w:name="_Toc4136"/>
+      <w:bookmarkStart w:id="70" w:name="_Toc12864"/>
       <w:r>
         <w:rPr>
           <w:rFonts w:hint="eastAsia"/>
@@ -11844,7 +11844,7 @@
         </w:rPr>
       </w:pPr>
       <w:bookmarkStart w:id="71" w:name="_Toc27100"/>
-      <w:bookmarkStart w:id="72" w:name="_Toc7934"/>
+      <w:bookmarkStart w:id="72" w:name="_Toc30427"/>
       <w:r>
         <w:rPr>
           <w:rFonts w:hint="eastAsia"/>
@@ -11888,7 +11888,7 @@
         </w:rPr>
       </w:pPr>
       <w:bookmarkStart w:id="73" w:name="_Toc255"/>
-      <w:bookmarkStart w:id="74" w:name="_Toc23788"/>
+      <w:bookmarkStart w:id="74" w:name="_Toc10355"/>
       <w:r>
         <w:rPr>
           <w:rFonts w:hint="eastAsia"/>
@@ -11931,7 +11931,7 @@
         </w:rPr>
       </w:pPr>
       <w:bookmarkStart w:id="75" w:name="_Toc2198"/>
-      <w:bookmarkStart w:id="76" w:name="_Toc10499"/>
+      <w:bookmarkStart w:id="76" w:name="_Toc25702"/>
       <w:r>
         <w:rPr>
           <w:rFonts w:hint="eastAsia"/>

</xml_diff>